<commit_message>
DOCU: Added SignCompare2 description
</commit_message>
<xml_diff>
--- a/doc/psi_tb.docx
+++ b/doc/psi_tb.docx
@@ -1818,21 +1818,7 @@
         <w:rPr>
           <w:lang w:val="en-US"/>
         </w:rPr>
-        <w:t xml:space="preserve"> library, no special structure is required and </w:t>
-      </w:r>
-      <w:proofErr w:type="gramStart"/>
-      <w:r>
-        <w:rPr>
-          <w:lang w:val="en-US"/>
-        </w:rPr>
-        <w:t>the</w:t>
-      </w:r>
-      <w:proofErr w:type="gramEnd"/>
-      <w:r>
-        <w:rPr>
-          <w:lang w:val="en-US"/>
-        </w:rPr>
-        <w:t xml:space="preserve"> repository can be used standalone.</w:t>
+        <w:t xml:space="preserve"> library, no special structure is required and the repository can be used standalone.</w:t>
       </w:r>
     </w:p>
     <w:p>
@@ -5055,12 +5041,7 @@
             </w:r>
             <w:proofErr w:type="spellEnd"/>
             <w:r>
-              <w:t xml:space="preserve"> or</w:t>
-            </w:r>
-            <w:bookmarkStart w:id="11" w:name="_GoBack"/>
-            <w:bookmarkEnd w:id="11"/>
-            <w:r>
-              <w:t xml:space="preserve"> integer</w:t>
+              <w:t xml:space="preserve"> or integer</w:t>
             </w:r>
             <w:r>
               <w:t xml:space="preserve"> compare </w:t>
@@ -5180,6 +5161,66 @@
             </w:pPr>
             <w:r>
               <w:t>signed compare to signed</w:t>
+            </w:r>
+          </w:p>
+        </w:tc>
+      </w:tr>
+      <w:tr>
+        <w:trPr>
+          <w:trHeight w:val="369"/>
+        </w:trPr>
+        <w:tc>
+          <w:tcPr>
+            <w:tcW w:w="2224" w:type="dxa"/>
+            <w:shd w:val="pct5" w:color="auto" w:fill="auto"/>
+            <w:vAlign w:val="center"/>
+          </w:tcPr>
+          <w:p>
+            <w:pPr>
+              <w:pStyle w:val="TableContent"/>
+            </w:pPr>
+            <w:r>
+              <w:t>SignCompare2</w:t>
+            </w:r>
+          </w:p>
+        </w:tc>
+        <w:tc>
+          <w:tcPr>
+            <w:tcW w:w="7939" w:type="dxa"/>
+            <w:vAlign w:val="center"/>
+          </w:tcPr>
+          <w:p>
+            <w:pPr>
+              <w:pStyle w:val="TableContent"/>
+            </w:pPr>
+            <w:r>
+              <w:t>Signed c</w:t>
+            </w:r>
+            <w:r>
+              <w:t>o</w:t>
+            </w:r>
+            <w:r>
+              <w:t>m</w:t>
+            </w:r>
+            <w:r>
+              <w:t>p</w:t>
+            </w:r>
+            <w:r>
+              <w:t xml:space="preserve">are to signed </w:t>
+            </w:r>
+            <w:r>
+              <w:t>(</w:t>
+            </w:r>
+            <w:r>
+              <w:t xml:space="preserve">print result is </w:t>
+            </w:r>
+            <w:proofErr w:type="spellStart"/>
+            <w:r>
+              <w:t>hstr</w:t>
+            </w:r>
+            <w:proofErr w:type="spellEnd"/>
+            <w:r>
+              <w:t>)</w:t>
             </w:r>
           </w:p>
         </w:tc>
@@ -5397,6 +5438,8 @@
         </w:rPr>
         <w:br w:type="page"/>
       </w:r>
+      <w:bookmarkStart w:id="11" w:name="_GoBack"/>
+      <w:bookmarkEnd w:id="11"/>
     </w:p>
     <w:p>
       <w:pPr>
@@ -7111,7 +7154,7 @@
                               <w:rPr>
                                 <w:rFonts w:ascii="Consolas" w:hAnsi="Consolas" w:cs="Consolas"/>
                                 <w:sz w:val="16"/>
-                                <w:lang w:eastAsia="de-CH"/>
+                                <w:lang w:val="en-US" w:eastAsia="de-CH"/>
                               </w:rPr>
                             </w:pPr>
                             <w:r>
@@ -7121,7 +7164,7 @@
                                 <w:bCs/>
                                 <w:color w:val="80FFFF"/>
                                 <w:sz w:val="16"/>
-                                <w:lang w:eastAsia="de-CH"/>
+                                <w:lang w:val="en-US" w:eastAsia="de-CH"/>
                               </w:rPr>
                               <w:t>end</w:t>
                             </w:r>
@@ -7130,11 +7173,10 @@
                                 <w:rFonts w:ascii="Consolas" w:hAnsi="Consolas" w:cs="Consolas"/>
                                 <w:color w:val="C0C0C0"/>
                                 <w:sz w:val="16"/>
-                                <w:lang w:eastAsia="de-CH"/>
+                                <w:lang w:val="en-US" w:eastAsia="de-CH"/>
                               </w:rPr>
                               <w:t xml:space="preserve"> </w:t>
                             </w:r>
-                            <w:proofErr w:type="spellStart"/>
                             <w:r>
                               <w:rPr>
                                 <w:rFonts w:ascii="Consolas" w:hAnsi="Consolas" w:cs="Consolas"/>
@@ -7142,17 +7184,16 @@
                                 <w:bCs/>
                                 <w:color w:val="80FFFF"/>
                                 <w:sz w:val="16"/>
-                                <w:lang w:eastAsia="de-CH"/>
+                                <w:lang w:val="en-US" w:eastAsia="de-CH"/>
                               </w:rPr>
                               <w:t>process</w:t>
                             </w:r>
-                            <w:proofErr w:type="spellEnd"/>
                             <w:r>
                               <w:rPr>
                                 <w:rFonts w:ascii="Consolas" w:hAnsi="Consolas" w:cs="Consolas"/>
                                 <w:color w:val="C0C0C0"/>
                                 <w:sz w:val="16"/>
-                                <w:lang w:eastAsia="de-CH"/>
+                                <w:lang w:val="en-US" w:eastAsia="de-CH"/>
                               </w:rPr>
                               <w:t>;</w:t>
                             </w:r>
@@ -14618,7 +14659,7 @@
         <w:noProof/>
         <w:sz w:val="16"/>
       </w:rPr>
-      <w:t>04.03.2020</w:t>
+      <w:t>08.05.2020</w:t>
     </w:r>
     <w:r>
       <w:rPr>
@@ -22288,7 +22329,7 @@
 </file>
 
 <file path=customXml/itemProps1.xml><?xml version="1.0" encoding="utf-8"?>
-<ds:datastoreItem xmlns:ds="http://schemas.openxmlformats.org/officeDocument/2006/customXml" ds:itemID="{52BA5A8E-42E5-4D81-A158-FA89314908A9}">
+<ds:datastoreItem xmlns:ds="http://schemas.openxmlformats.org/officeDocument/2006/customXml" ds:itemID="{241F413B-62EC-4A9B-B438-13B4C19291DF}">
   <ds:schemaRefs>
     <ds:schemaRef ds:uri="http://schemas.openxmlformats.org/officeDocument/2006/bibliography"/>
   </ds:schemaRefs>

</xml_diff>